<commit_message>
added to the SDP
</commit_message>
<xml_diff>
--- a/Documents/Software Development Plan.docx
+++ b/Documents/Software Development Plan.docx
@@ -18,6 +18,48 @@
       <w:pPr>
         <w:pStyle w:val="ListParagraph"/>
         <w:numPr>
+          <w:ilvl w:val="1"/>
+          <w:numId w:val="1"/>
+        </w:numPr>
+      </w:pPr>
+      <w:r>
+        <w:t>Agile</w:t>
+      </w:r>
+    </w:p>
+    <w:p>
+      <w:pPr>
+        <w:pStyle w:val="ListParagraph"/>
+        <w:numPr>
+          <w:ilvl w:val="1"/>
+          <w:numId w:val="1"/>
+        </w:numPr>
+      </w:pPr>
+      <w:r>
+        <w:t xml:space="preserve"> </w:t>
+      </w:r>
+      <w:r>
+        <w:t>I</w:t>
+      </w:r>
+      <w:r>
+        <w:t>terative</w:t>
+      </w:r>
+    </w:p>
+    <w:p>
+      <w:pPr>
+        <w:pStyle w:val="ListParagraph"/>
+        <w:numPr>
+          <w:ilvl w:val="1"/>
+          <w:numId w:val="1"/>
+        </w:numPr>
+      </w:pPr>
+      <w:r>
+        <w:t xml:space="preserve">SDLC’s </w:t>
+      </w:r>
+    </w:p>
+    <w:p>
+      <w:pPr>
+        <w:pStyle w:val="ListParagraph"/>
+        <w:numPr>
           <w:ilvl w:val="0"/>
           <w:numId w:val="1"/>
         </w:numPr>
@@ -30,6 +72,39 @@
       <w:pPr>
         <w:pStyle w:val="ListParagraph"/>
         <w:numPr>
+          <w:ilvl w:val="1"/>
+          <w:numId w:val="1"/>
+        </w:numPr>
+      </w:pPr>
+      <w:r>
+        <w:t>Windows forms</w:t>
+      </w:r>
+    </w:p>
+    <w:p>
+      <w:pPr>
+        <w:pStyle w:val="ListParagraph"/>
+        <w:numPr>
+          <w:ilvl w:val="1"/>
+          <w:numId w:val="1"/>
+        </w:numPr>
+      </w:pPr>
+      <w:r>
+        <w:t>C#</w:t>
+      </w:r>
+    </w:p>
+    <w:p>
+      <w:pPr>
+        <w:pStyle w:val="ListParagraph"/>
+        <w:numPr>
+          <w:ilvl w:val="1"/>
+          <w:numId w:val="1"/>
+        </w:numPr>
+      </w:pPr>
+    </w:p>
+    <w:p>
+      <w:pPr>
+        <w:pStyle w:val="ListParagraph"/>
+        <w:numPr>
           <w:ilvl w:val="0"/>
           <w:numId w:val="1"/>
         </w:numPr>
@@ -42,6 +117,27 @@
       <w:pPr>
         <w:pStyle w:val="ListParagraph"/>
         <w:numPr>
+          <w:ilvl w:val="1"/>
+          <w:numId w:val="1"/>
+        </w:numPr>
+      </w:pPr>
+      <w:r>
+        <w:t xml:space="preserve">Word </w:t>
+      </w:r>
+    </w:p>
+    <w:p>
+      <w:pPr>
+        <w:pStyle w:val="ListParagraph"/>
+        <w:numPr>
+          <w:ilvl w:val="1"/>
+          <w:numId w:val="1"/>
+        </w:numPr>
+      </w:pPr>
+    </w:p>
+    <w:p>
+      <w:pPr>
+        <w:pStyle w:val="ListParagraph"/>
+        <w:numPr>
           <w:ilvl w:val="0"/>
           <w:numId w:val="1"/>
         </w:numPr>
@@ -54,6 +150,15 @@
       <w:pPr>
         <w:pStyle w:val="ListParagraph"/>
         <w:numPr>
+          <w:ilvl w:val="1"/>
+          <w:numId w:val="1"/>
+        </w:numPr>
+      </w:pPr>
+    </w:p>
+    <w:p>
+      <w:pPr>
+        <w:pStyle w:val="ListParagraph"/>
+        <w:numPr>
           <w:ilvl w:val="0"/>
           <w:numId w:val="1"/>
         </w:numPr>
@@ -66,6 +171,18 @@
       <w:pPr>
         <w:pStyle w:val="ListParagraph"/>
         <w:numPr>
+          <w:ilvl w:val="1"/>
+          <w:numId w:val="1"/>
+        </w:numPr>
+      </w:pPr>
+      <w:r>
+        <w:t>UML</w:t>
+      </w:r>
+    </w:p>
+    <w:p>
+      <w:pPr>
+        <w:pStyle w:val="ListParagraph"/>
+        <w:numPr>
           <w:ilvl w:val="0"/>
           <w:numId w:val="1"/>
         </w:numPr>
@@ -78,6 +195,15 @@
       <w:pPr>
         <w:pStyle w:val="ListParagraph"/>
         <w:numPr>
+          <w:ilvl w:val="1"/>
+          <w:numId w:val="1"/>
+        </w:numPr>
+      </w:pPr>
+    </w:p>
+    <w:p>
+      <w:pPr>
+        <w:pStyle w:val="ListParagraph"/>
+        <w:numPr>
           <w:ilvl w:val="0"/>
           <w:numId w:val="1"/>
         </w:numPr>
@@ -90,6 +216,18 @@
       <w:pPr>
         <w:pStyle w:val="ListParagraph"/>
         <w:numPr>
+          <w:ilvl w:val="1"/>
+          <w:numId w:val="1"/>
+        </w:numPr>
+      </w:pPr>
+      <w:r>
+        <w:t>Proof that previous were performed</w:t>
+      </w:r>
+    </w:p>
+    <w:p>
+      <w:pPr>
+        <w:pStyle w:val="ListParagraph"/>
+        <w:numPr>
           <w:ilvl w:val="0"/>
           <w:numId w:val="1"/>
         </w:numPr>
@@ -102,6 +240,15 @@
       <w:pPr>
         <w:pStyle w:val="ListParagraph"/>
         <w:numPr>
+          <w:ilvl w:val="1"/>
+          <w:numId w:val="1"/>
+        </w:numPr>
+      </w:pPr>
+    </w:p>
+    <w:p>
+      <w:pPr>
+        <w:pStyle w:val="ListParagraph"/>
+        <w:numPr>
           <w:ilvl w:val="0"/>
           <w:numId w:val="1"/>
         </w:numPr>
@@ -114,65 +261,9 @@
       <w:pPr>
         <w:pStyle w:val="ListParagraph"/>
         <w:numPr>
-          <w:ilvl w:val="0"/>
-          <w:numId w:val="1"/>
-        </w:numPr>
-      </w:pPr>
-      <w:r>
-        <w:t>Identification of Regulatory Standards to be met and artifacts to be produced</w:t>
-      </w:r>
-    </w:p>
-    <w:p>
-      <w:pPr>
-        <w:pStyle w:val="ListParagraph"/>
-        <w:numPr>
-          <w:ilvl w:val="0"/>
-          <w:numId w:val="1"/>
-        </w:numPr>
-      </w:pPr>
-      <w:r>
-        <w:t>Identification of Safety Standards to be met and artifacts to be produced</w:t>
-      </w:r>
-    </w:p>
-    <w:p>
-      <w:pPr>
-        <w:pStyle w:val="ListParagraph"/>
-        <w:numPr>
-          <w:ilvl w:val="0"/>
-          <w:numId w:val="1"/>
-        </w:numPr>
-      </w:pPr>
-      <w:r>
-        <w:t>Identification of Contractual Requirements beyond the standard software development artifacts stipulated in this procedure</w:t>
-      </w:r>
-    </w:p>
-    <w:p>
-      <w:pPr>
-        <w:pStyle w:val="ListParagraph"/>
-        <w:numPr>
-          <w:ilvl w:val="0"/>
-          <w:numId w:val="1"/>
-        </w:numPr>
-      </w:pPr>
-      <w:r>
-        <w:t>Identification of lessons learnt and best practices at major milestones</w:t>
-      </w:r>
-    </w:p>
-    <w:p>
-      <w:pPr>
-        <w:pStyle w:val="ListParagraph"/>
-        <w:numPr>
-          <w:ilvl w:val="0"/>
-          <w:numId w:val="1"/>
-        </w:numPr>
-      </w:pPr>
-      <w:r>
-        <w:t>Identification of the Training needs for the project</w:t>
-      </w:r>
-    </w:p>
-    <w:p>
-      <w:pPr>
-        <w:pStyle w:val="ListParagraph"/>
+          <w:ilvl w:val="1"/>
+          <w:numId w:val="1"/>
+        </w:numPr>
       </w:pPr>
       <w:bookmarkStart w:id="0" w:name="_GoBack"/>
       <w:bookmarkEnd w:id="0"/>
@@ -204,7 +295,7 @@
         <w:rFonts w:ascii="Calibri" w:eastAsiaTheme="minorHAnsi" w:hAnsi="Calibri" w:cstheme="minorBidi" w:hint="default"/>
       </w:rPr>
     </w:lvl>
-    <w:lvl w:ilvl="1" w:tplc="04090003" w:tentative="1">
+    <w:lvl w:ilvl="1" w:tplc="04090003">
       <w:start w:val="1"/>
       <w:numFmt w:val="bullet"/>
       <w:lvlText w:val="o"/>

</xml_diff>